<commit_message>
Update responder guides and documentation
</commit_message>
<xml_diff>
--- a/oib-responder/docs/OpenInfobutton-Responder-Regression-Tests.docx
+++ b/oib-responder/docs/OpenInfobutton-Responder-Regression-Tests.docx
@@ -9,13 +9,8 @@
       <w:r>
         <w:t xml:space="preserve">Open </w:t>
       </w:r>
-      <w:proofErr w:type="spellStart"/>
-      <w:r>
-        <w:t>Infobutton</w:t>
-      </w:r>
-      <w:proofErr w:type="spellEnd"/>
-      <w:r>
-        <w:t xml:space="preserve"> Responder </w:t>
+      <w:r>
+        <w:t xml:space="preserve">Infobutton Responder </w:t>
       </w:r>
       <w:r>
         <w:t>Regression Tests</w:t>
@@ -116,7 +111,18 @@
         <w:t>tests are located</w:t>
       </w:r>
       <w:r>
-        <w:t xml:space="preserve"> the Innovation-182/</w:t>
+        <w:t xml:space="preserve"> the </w:t>
+      </w:r>
+      <w:proofErr w:type="spellStart"/>
+      <w:r>
+        <w:t>In</w:t>
+      </w:r>
+      <w:r>
+        <w:t>foButtons</w:t>
+      </w:r>
+      <w:proofErr w:type="spellEnd"/>
+      <w:r>
+        <w:t>/</w:t>
       </w:r>
       <w:proofErr w:type="spellStart"/>
       <w:r>
@@ -195,16 +201,7 @@
         <w:t xml:space="preserve">strategy was to </w:t>
       </w:r>
       <w:r>
-        <w:t>target</w:t>
-      </w:r>
-      <w:r>
-        <w:t xml:space="preserve"> custom </w:t>
-      </w:r>
-      <w:r>
-        <w:t xml:space="preserve">unit-level </w:t>
-      </w:r>
-      <w:r>
-        <w:t>functionality written</w:t>
+        <w:t>target custom unit-level functionality written</w:t>
       </w:r>
       <w:r>
         <w:t xml:space="preserve"> specifically for the responder and not on </w:t>
@@ -218,13 +215,14 @@
       <w:r>
         <w:t>This strategy does not carry a high code-coverage percentage but is effective for agile development.</w:t>
       </w:r>
-      <w:bookmarkStart w:id="0" w:name="_GoBack"/>
-      <w:bookmarkEnd w:id="0"/>
     </w:p>
     <w:p/>
     <w:p/>
     <w:p/>
-    <w:p/>
+    <w:p>
+      <w:bookmarkStart w:id="0" w:name="_GoBack"/>
+      <w:bookmarkEnd w:id="0"/>
+    </w:p>
     <w:sectPr>
       <w:pgSz w:w="12240" w:h="15840"/>
       <w:pgMar w:top="1440" w:right="1800" w:bottom="1440" w:left="1800" w:header="720" w:footer="720" w:gutter="0"/>

</xml_diff>